<commit_message>
Initial content representing working version.
</commit_message>
<xml_diff>
--- a/template.docx
+++ b/template.docx
@@ -110,10 +110,10 @@
         <w:tblStyle w:val="TableGrid"/>
         <w:tblW w:w="9498" w:type="dxa"/>
         <w:jc w:val="left"/>
-        <w:tblInd w:w="103" w:type="dxa"/>
+        <w:tblInd w:w="78" w:type="dxa"/>
         <w:tblCellMar>
           <w:top w:w="0" w:type="dxa"/>
-          <w:left w:w="103" w:type="dxa"/>
+          <w:left w:w="78" w:type="dxa"/>
           <w:bottom w:w="0" w:type="dxa"/>
           <w:right w:w="108" w:type="dxa"/>
         </w:tblCellMar>
@@ -132,7 +132,7 @@
             <w:tcBorders/>
             <w:shd w:fill="auto" w:val="clear"/>
             <w:tcMar>
-              <w:left w:w="103" w:type="dxa"/>
+              <w:left w:w="78" w:type="dxa"/>
             </w:tcMar>
           </w:tcPr>
           <w:p>
@@ -147,7 +147,7 @@
                 <w:b/>
                 <w:bCs/>
               </w:rPr>
-              <w:t>1. MODULE CODE: {{module_code}}</w:t>
+              <w:t>1. MODULE CODE: {-module_code-}</w:t>
             </w:r>
           </w:p>
         </w:tc>
@@ -157,7 +157,7 @@
             <w:tcBorders/>
             <w:shd w:fill="auto" w:val="clear"/>
             <w:tcMar>
-              <w:left w:w="103" w:type="dxa"/>
+              <w:left w:w="78" w:type="dxa"/>
             </w:tcMar>
           </w:tcPr>
           <w:p>
@@ -180,7 +180,7 @@
                 <w:b w:val="false"/>
                 <w:bCs w:val="false"/>
               </w:rPr>
-              <w:t>{{academic_session}}</w:t>
+              <w:t>{-=academic_session-}</w:t>
             </w:r>
           </w:p>
         </w:tc>
@@ -190,7 +190,7 @@
             <w:tcBorders/>
             <w:shd w:fill="auto" w:val="clear"/>
             <w:tcMar>
-              <w:left w:w="103" w:type="dxa"/>
+              <w:left w:w="78" w:type="dxa"/>
             </w:tcMar>
           </w:tcPr>
           <w:p>
@@ -213,7 +213,7 @@
                 <w:b w:val="false"/>
                 <w:bCs w:val="false"/>
               </w:rPr>
-              <w:t>{{version}}</w:t>
+              <w:t>{-version-}</w:t>
             </w:r>
           </w:p>
         </w:tc>
@@ -226,7 +226,7 @@
             <w:tcBorders/>
             <w:shd w:fill="auto" w:val="clear"/>
             <w:tcMar>
-              <w:left w:w="103" w:type="dxa"/>
+              <w:left w:w="78" w:type="dxa"/>
             </w:tcMar>
           </w:tcPr>
           <w:p>
@@ -257,7 +257,66 @@
             <w:tcBorders/>
             <w:shd w:fill="auto" w:val="clear"/>
             <w:tcMar>
-              <w:left w:w="103" w:type="dxa"/>
+              <w:left w:w="78" w:type="dxa"/>
+            </w:tcMar>
+          </w:tcPr>
+          <w:p>
+            <w:pPr>
+              <w:pStyle w:val="Normal"/>
+              <w:spacing w:lineRule="auto" w:line="240" w:before="0" w:after="0"/>
+              <w:rPr/>
+            </w:pPr>
+            <w:r>
+              <w:rPr>
+                <w:rFonts w:cs="Arial" w:ascii="Arial" w:hAnsi="Arial"/>
+                <w:b w:val="false"/>
+                <w:bCs w:val="false"/>
+              </w:rPr>
+              <w:t>{-long_title-}</w:t>
+            </w:r>
+          </w:p>
+        </w:tc>
+      </w:tr>
+      <w:tr>
+        <w:trPr/>
+        <w:tc>
+          <w:tcPr>
+            <w:tcW w:w="3119" w:type="dxa"/>
+            <w:tcBorders/>
+            <w:shd w:fill="auto" w:val="clear"/>
+            <w:tcMar>
+              <w:left w:w="78" w:type="dxa"/>
+            </w:tcMar>
+          </w:tcPr>
+          <w:p>
+            <w:pPr>
+              <w:pStyle w:val="Normal"/>
+              <w:spacing w:lineRule="auto" w:line="240" w:before="0" w:after="0"/>
+              <w:rPr>
+                <w:rFonts w:ascii="Arial" w:hAnsi="Arial" w:cs="Arial"/>
+                <w:b/>
+                <w:b/>
+                <w:bCs/>
+              </w:rPr>
+            </w:pPr>
+            <w:r>
+              <w:rPr>
+                <w:rFonts w:cs="Arial" w:ascii="Arial" w:hAnsi="Arial"/>
+                <w:b/>
+                <w:bCs/>
+              </w:rPr>
+              <w:t>3. SCHOOL/DEPARTMENT:</w:t>
+            </w:r>
+          </w:p>
+        </w:tc>
+        <w:tc>
+          <w:tcPr>
+            <w:tcW w:w="6379" w:type="dxa"/>
+            <w:gridSpan w:val="2"/>
+            <w:tcBorders/>
+            <w:shd w:fill="auto" w:val="clear"/>
+            <w:tcMar>
+              <w:left w:w="78" w:type="dxa"/>
             </w:tcMar>
           </w:tcPr>
           <w:p>
@@ -277,71 +336,7 @@
                 <w:b w:val="false"/>
                 <w:bCs w:val="false"/>
               </w:rPr>
-              <w:t>{{long_title}}</w:t>
-            </w:r>
-          </w:p>
-        </w:tc>
-      </w:tr>
-      <w:tr>
-        <w:trPr/>
-        <w:tc>
-          <w:tcPr>
-            <w:tcW w:w="3119" w:type="dxa"/>
-            <w:tcBorders/>
-            <w:shd w:fill="auto" w:val="clear"/>
-            <w:tcMar>
-              <w:left w:w="103" w:type="dxa"/>
-            </w:tcMar>
-          </w:tcPr>
-          <w:p>
-            <w:pPr>
-              <w:pStyle w:val="Normal"/>
-              <w:spacing w:lineRule="auto" w:line="240" w:before="0" w:after="0"/>
-              <w:rPr>
-                <w:rFonts w:ascii="Arial" w:hAnsi="Arial" w:cs="Arial"/>
-                <w:b/>
-                <w:b/>
-                <w:bCs/>
-              </w:rPr>
-            </w:pPr>
-            <w:r>
-              <w:rPr>
-                <w:rFonts w:cs="Arial" w:ascii="Arial" w:hAnsi="Arial"/>
-                <w:b/>
-                <w:bCs/>
-              </w:rPr>
-              <w:t>3. SCHOOL/DEPARTMENT:</w:t>
-            </w:r>
-          </w:p>
-        </w:tc>
-        <w:tc>
-          <w:tcPr>
-            <w:tcW w:w="6379" w:type="dxa"/>
-            <w:gridSpan w:val="2"/>
-            <w:tcBorders/>
-            <w:shd w:fill="auto" w:val="clear"/>
-            <w:tcMar>
-              <w:left w:w="103" w:type="dxa"/>
-            </w:tcMar>
-          </w:tcPr>
-          <w:p>
-            <w:pPr>
-              <w:pStyle w:val="Normal"/>
-              <w:spacing w:lineRule="auto" w:line="240" w:before="0" w:after="0"/>
-              <w:rPr>
-                <w:rFonts w:ascii="Arial" w:hAnsi="Arial" w:cs="Arial"/>
-                <w:b w:val="false"/>
-                <w:b w:val="false"/>
-                <w:bCs w:val="false"/>
-              </w:rPr>
-            </w:pPr>
-            <w:r>
-              <w:rPr>
-                <w:rFonts w:cs="Arial" w:ascii="Arial" w:hAnsi="Arial"/>
-                <w:b w:val="false"/>
-                <w:bCs w:val="false"/>
-              </w:rPr>
-              <w:t>{{department}}</w:t>
+              <w:t>{-department-}</w:t>
             </w:r>
           </w:p>
         </w:tc>
@@ -356,7 +351,7 @@
             <w:tcBorders/>
             <w:shd w:fill="auto" w:val="clear"/>
             <w:tcMar>
-              <w:left w:w="103" w:type="dxa"/>
+              <w:left w:w="78" w:type="dxa"/>
             </w:tcMar>
           </w:tcPr>
           <w:p>
@@ -387,7 +382,7 @@
             <w:tcBorders/>
             <w:shd w:fill="auto" w:val="clear"/>
             <w:tcMar>
-              <w:left w:w="103" w:type="dxa"/>
+              <w:left w:w="78" w:type="dxa"/>
             </w:tcMar>
           </w:tcPr>
           <w:p>
@@ -407,7 +402,7 @@
                 <w:b w:val="false"/>
                 <w:bCs w:val="false"/>
               </w:rPr>
-              <w:t>{{credits}}</w:t>
+              <w:t>{-credits-}</w:t>
             </w:r>
           </w:p>
         </w:tc>
@@ -420,7 +415,7 @@
             <w:tcBorders/>
             <w:shd w:fill="auto" w:val="clear"/>
             <w:tcMar>
-              <w:left w:w="103" w:type="dxa"/>
+              <w:left w:w="78" w:type="dxa"/>
             </w:tcMar>
           </w:tcPr>
           <w:p>
@@ -451,7 +446,7 @@
             <w:tcBorders/>
             <w:shd w:fill="auto" w:val="clear"/>
             <w:tcMar>
-              <w:left w:w="103" w:type="dxa"/>
+              <w:left w:w="78" w:type="dxa"/>
             </w:tcMar>
           </w:tcPr>
           <w:p>
@@ -471,7 +466,7 @@
                 <w:b w:val="false"/>
                 <w:bCs w:val="false"/>
               </w:rPr>
-              <w:t>{{first_offered}}</w:t>
+              <w:t>{-first_offered-}</w:t>
             </w:r>
           </w:p>
         </w:tc>
@@ -484,7 +479,7 @@
             <w:tcBorders/>
             <w:shd w:fill="auto" w:val="clear"/>
             <w:tcMar>
-              <w:left w:w="103" w:type="dxa"/>
+              <w:left w:w="78" w:type="dxa"/>
             </w:tcMar>
           </w:tcPr>
           <w:p>
@@ -515,7 +510,7 @@
             <w:tcBorders/>
             <w:shd w:fill="auto" w:val="clear"/>
             <w:tcMar>
-              <w:left w:w="103" w:type="dxa"/>
+              <w:left w:w="78" w:type="dxa"/>
             </w:tcMar>
           </w:tcPr>
           <w:p>
@@ -535,7 +530,7 @@
                 <w:b w:val="false"/>
                 <w:bCs w:val="false"/>
               </w:rPr>
-              <w:t>{{level}}</w:t>
+              <w:t>{-level-}</w:t>
             </w:r>
           </w:p>
         </w:tc>
@@ -548,7 +543,7 @@
             <w:tcBorders/>
             <w:shd w:fill="auto" w:val="clear"/>
             <w:tcMar>
-              <w:left w:w="103" w:type="dxa"/>
+              <w:left w:w="78" w:type="dxa"/>
             </w:tcMar>
           </w:tcPr>
           <w:p>
@@ -579,7 +574,7 @@
             <w:tcBorders/>
             <w:shd w:fill="auto" w:val="clear"/>
             <w:tcMar>
-              <w:left w:w="103" w:type="dxa"/>
+              <w:left w:w="78" w:type="dxa"/>
             </w:tcMar>
           </w:tcPr>
           <w:p>
@@ -599,7 +594,7 @@
                 <w:b w:val="false"/>
                 <w:bCs w:val="false"/>
               </w:rPr>
-              <w:t>{{location}}</w:t>
+              <w:t>{-location-}</w:t>
             </w:r>
           </w:p>
         </w:tc>
@@ -679,10 +674,10 @@
         <w:tblStyle w:val="TableGrid"/>
         <w:tblW w:w="9628" w:type="dxa"/>
         <w:jc w:val="left"/>
-        <w:tblInd w:w="-5" w:type="dxa"/>
+        <w:tblInd w:w="-30" w:type="dxa"/>
         <w:tblCellMar>
           <w:top w:w="0" w:type="dxa"/>
-          <w:left w:w="103" w:type="dxa"/>
+          <w:left w:w="78" w:type="dxa"/>
           <w:bottom w:w="0" w:type="dxa"/>
           <w:right w:w="108" w:type="dxa"/>
         </w:tblCellMar>
@@ -699,7 +694,7 @@
             <w:tcBorders/>
             <w:shd w:fill="auto" w:val="clear"/>
             <w:tcMar>
-              <w:left w:w="103" w:type="dxa"/>
+              <w:left w:w="78" w:type="dxa"/>
             </w:tcMar>
           </w:tcPr>
           <w:p>
@@ -729,7 +724,7 @@
               <w:rPr>
                 <w:rFonts w:cs="Arial" w:ascii="Arial" w:hAnsi="Arial"/>
               </w:rPr>
-              <w:t>{{FOR aim IN aims}}</w:t>
+              <w:t>{-FOR aim IN aims-}</w:t>
             </w:r>
           </w:p>
           <w:p>
@@ -752,22 +747,22 @@
               <w:rPr>
                 <w:rFonts w:cs="Arial" w:ascii="Arial" w:hAnsi="Arial"/>
               </w:rPr>
-              <w:t>{{$aim}}</w:t>
-            </w:r>
-          </w:p>
-          <w:p>
-            <w:pPr>
-              <w:pStyle w:val="Normal"/>
-              <w:spacing w:lineRule="auto" w:line="240" w:before="0" w:after="0"/>
-              <w:rPr>
-                <w:rFonts w:ascii="Arial" w:hAnsi="Arial" w:cs="Arial"/>
-              </w:rPr>
-            </w:pPr>
-            <w:r>
-              <w:rPr>
-                <w:rFonts w:cs="Arial" w:ascii="Arial" w:hAnsi="Arial"/>
-              </w:rPr>
-              <w:t>{{END-FOR aim}}</w:t>
+              <w:t>{-$aim-}</w:t>
+            </w:r>
+          </w:p>
+          <w:p>
+            <w:pPr>
+              <w:pStyle w:val="Normal"/>
+              <w:spacing w:lineRule="auto" w:line="240" w:before="0" w:after="0"/>
+              <w:rPr>
+                <w:rFonts w:ascii="Arial" w:hAnsi="Arial" w:cs="Arial"/>
+              </w:rPr>
+            </w:pPr>
+            <w:r>
+              <w:rPr>
+                <w:rFonts w:cs="Arial" w:ascii="Arial" w:hAnsi="Arial"/>
+              </w:rPr>
+              <w:t>{-END-FOR aim-}</w:t>
             </w:r>
           </w:p>
           <w:p>
@@ -900,10 +895,10 @@
         <w:tblStyle w:val="TableGrid"/>
         <w:tblW w:w="9498" w:type="dxa"/>
         <w:jc w:val="left"/>
-        <w:tblInd w:w="103" w:type="dxa"/>
+        <w:tblInd w:w="78" w:type="dxa"/>
         <w:tblCellMar>
           <w:top w:w="0" w:type="dxa"/>
-          <w:left w:w="103" w:type="dxa"/>
+          <w:left w:w="78" w:type="dxa"/>
           <w:bottom w:w="0" w:type="dxa"/>
           <w:right w:w="108" w:type="dxa"/>
         </w:tblCellMar>
@@ -920,7 +915,7 @@
             <w:tcBorders/>
             <w:shd w:fill="auto" w:val="clear"/>
             <w:tcMar>
-              <w:left w:w="103" w:type="dxa"/>
+              <w:left w:w="78" w:type="dxa"/>
             </w:tcMar>
           </w:tcPr>
           <w:p>
@@ -933,7 +928,7 @@
               <w:rPr>
                 <w:rFonts w:cs="Arial" w:ascii="Arial" w:hAnsi="Arial"/>
               </w:rPr>
-              <w:t>{{FOR ko IN outcomes.knowledge}}</w:t>
+              <w:t>{-FOR ko IN outcomes.knowledge-}</w:t>
             </w:r>
           </w:p>
         </w:tc>
@@ -946,7 +941,7 @@
             <w:tcBorders/>
             <w:shd w:fill="auto" w:val="clear"/>
             <w:tcMar>
-              <w:left w:w="103" w:type="dxa"/>
+              <w:left w:w="78" w:type="dxa"/>
             </w:tcMar>
           </w:tcPr>
           <w:p>
@@ -963,7 +958,7 @@
               <w:rPr>
                 <w:rFonts w:cs="Arial" w:ascii="Arial" w:hAnsi="Arial"/>
               </w:rPr>
-              <w:t>{{$ko}}</w:t>
+              <w:t>{-$ko-}</w:t>
             </w:r>
           </w:p>
         </w:tc>
@@ -976,7 +971,7 @@
             <w:tcBorders/>
             <w:shd w:fill="auto" w:val="clear"/>
             <w:tcMar>
-              <w:left w:w="103" w:type="dxa"/>
+              <w:left w:w="78" w:type="dxa"/>
             </w:tcMar>
           </w:tcPr>
           <w:p>
@@ -989,7 +984,7 @@
               <w:rPr>
                 <w:rFonts w:cs="Arial" w:ascii="Arial" w:hAnsi="Arial"/>
               </w:rPr>
-              <w:t>{{END-FOR ko}}</w:t>
+              <w:t>{-END-FOR ko-}</w:t>
             </w:r>
           </w:p>
         </w:tc>
@@ -1069,10 +1064,10 @@
         <w:tblStyle w:val="TableGrid"/>
         <w:tblW w:w="9498" w:type="dxa"/>
         <w:jc w:val="left"/>
-        <w:tblInd w:w="103" w:type="dxa"/>
+        <w:tblInd w:w="78" w:type="dxa"/>
         <w:tblCellMar>
           <w:top w:w="0" w:type="dxa"/>
-          <w:left w:w="103" w:type="dxa"/>
+          <w:left w:w="78" w:type="dxa"/>
           <w:bottom w:w="0" w:type="dxa"/>
           <w:right w:w="108" w:type="dxa"/>
         </w:tblCellMar>
@@ -1089,7 +1084,7 @@
             <w:tcBorders/>
             <w:shd w:fill="auto" w:val="clear"/>
             <w:tcMar>
-              <w:left w:w="103" w:type="dxa"/>
+              <w:left w:w="78" w:type="dxa"/>
             </w:tcMar>
           </w:tcPr>
           <w:p>
@@ -1102,7 +1097,7 @@
               <w:rPr>
                 <w:rFonts w:cs="Arial" w:ascii="Arial" w:hAnsi="Arial"/>
               </w:rPr>
-              <w:t>{{FOR skill IN outcomes.skills}}</w:t>
+              <w:t>{-FOR skill IN outcomes.skills-}</w:t>
             </w:r>
           </w:p>
         </w:tc>
@@ -1115,7 +1110,7 @@
             <w:tcBorders/>
             <w:shd w:fill="auto" w:val="clear"/>
             <w:tcMar>
-              <w:left w:w="103" w:type="dxa"/>
+              <w:left w:w="78" w:type="dxa"/>
             </w:tcMar>
           </w:tcPr>
           <w:p>
@@ -1132,7 +1127,7 @@
               <w:rPr>
                 <w:rFonts w:cs="Arial" w:ascii="Arial" w:hAnsi="Arial"/>
               </w:rPr>
-              <w:t>{{$skill}}</w:t>
+              <w:t>{-$skill-}</w:t>
             </w:r>
           </w:p>
         </w:tc>
@@ -1145,7 +1140,7 @@
             <w:tcBorders/>
             <w:shd w:fill="auto" w:val="clear"/>
             <w:tcMar>
-              <w:left w:w="103" w:type="dxa"/>
+              <w:left w:w="78" w:type="dxa"/>
             </w:tcMar>
           </w:tcPr>
           <w:p>
@@ -1158,7 +1153,7 @@
               <w:rPr>
                 <w:rFonts w:cs="Arial" w:ascii="Arial" w:hAnsi="Arial"/>
               </w:rPr>
-              <w:t>{{END-FOR skill}}</w:t>
+              <w:t>{-END-FOR skill-}</w:t>
             </w:r>
           </w:p>
         </w:tc>
@@ -1276,10 +1271,10 @@
         <w:tblStyle w:val="TableGrid"/>
         <w:tblW w:w="5670" w:type="dxa"/>
         <w:jc w:val="left"/>
-        <w:tblInd w:w="103" w:type="dxa"/>
+        <w:tblInd w:w="78" w:type="dxa"/>
         <w:tblCellMar>
           <w:top w:w="0" w:type="dxa"/>
-          <w:left w:w="103" w:type="dxa"/>
+          <w:left w:w="78" w:type="dxa"/>
           <w:bottom w:w="0" w:type="dxa"/>
           <w:right w:w="108" w:type="dxa"/>
         </w:tblCellMar>
@@ -1297,7 +1292,7 @@
             <w:tcBorders/>
             <w:shd w:fill="auto" w:val="clear"/>
             <w:tcMar>
-              <w:left w:w="103" w:type="dxa"/>
+              <w:left w:w="78" w:type="dxa"/>
             </w:tcMar>
           </w:tcPr>
           <w:p>
@@ -1324,7 +1319,7 @@
             <w:tcBorders/>
             <w:shd w:fill="auto" w:val="clear"/>
             <w:tcMar>
-              <w:left w:w="103" w:type="dxa"/>
+              <w:left w:w="78" w:type="dxa"/>
             </w:tcMar>
           </w:tcPr>
           <w:sdt>
@@ -1334,7 +1329,7 @@
                 <w14:checkedState w:val=""/>
                 <w14:uncheckedState w:val=""/>
               </w14:checkbox>
-              <w:id w:val="1411818096"/>
+              <w:id w:val="1867782094"/>
             </w:sdtPr>
             <w:sdtContent>
               <w:p>
@@ -1356,7 +1351,7 @@
                     <w:sz w:val="28"/>
                     <w:szCs w:val="28"/>
                   </w:rPr>
-                  <w:t>{{delivery_modes.delivery_mode.classroom}}</w:t>
+                  <w:t>{-delivery_modes.delivery_mode.classroom-}</w:t>
                 </w:r>
               </w:p>
             </w:sdtContent>
@@ -1371,7 +1366,7 @@
             <w:tcBorders/>
             <w:shd w:fill="auto" w:val="clear"/>
             <w:tcMar>
-              <w:left w:w="103" w:type="dxa"/>
+              <w:left w:w="78" w:type="dxa"/>
             </w:tcMar>
           </w:tcPr>
           <w:p>
@@ -1398,7 +1393,7 @@
             <w:tcBorders/>
             <w:shd w:fill="auto" w:val="clear"/>
             <w:tcMar>
-              <w:left w:w="103" w:type="dxa"/>
+              <w:left w:w="78" w:type="dxa"/>
             </w:tcMar>
           </w:tcPr>
           <w:sdt>
@@ -1408,7 +1403,7 @@
                 <w14:checkedState w:val=""/>
                 <w14:uncheckedState w:val=""/>
               </w14:checkbox>
-              <w:id w:val="1021729870"/>
+              <w:id w:val="1651865558"/>
             </w:sdtPr>
             <w:sdtContent>
               <w:p>
@@ -1431,7 +1426,7 @@
                     <w:sz w:val="28"/>
                     <w:szCs w:val="28"/>
                   </w:rPr>
-                  <w:t>{{delivery_modes.delivery_mode.distance}}</w:t>
+                  <w:t>{-delivery_modes.delivery_mode.distance-}</w:t>
                 </w:r>
               </w:p>
             </w:sdtContent>
@@ -1446,7 +1441,7 @@
             <w:tcBorders/>
             <w:shd w:fill="auto" w:val="clear"/>
             <w:tcMar>
-              <w:left w:w="103" w:type="dxa"/>
+              <w:left w:w="78" w:type="dxa"/>
             </w:tcMar>
           </w:tcPr>
           <w:p>
@@ -1473,7 +1468,7 @@
             <w:tcBorders/>
             <w:shd w:fill="auto" w:val="clear"/>
             <w:tcMar>
-              <w:left w:w="103" w:type="dxa"/>
+              <w:left w:w="78" w:type="dxa"/>
             </w:tcMar>
           </w:tcPr>
           <w:sdt>
@@ -1483,7 +1478,7 @@
                 <w14:checkedState w:val=""/>
                 <w14:uncheckedState w:val=""/>
               </w14:checkbox>
-              <w:id w:val="1709787478"/>
+              <w:id w:val="1509395012"/>
             </w:sdtPr>
             <w:sdtContent>
               <w:p>
@@ -1506,7 +1501,7 @@
                     <w:sz w:val="28"/>
                     <w:szCs w:val="28"/>
                   </w:rPr>
-                  <w:t>{{delivery_modes.delivery_mode.flexible}}</w:t>
+                  <w:t>{-delivery_modes.delivery_mode.flexible-}</w:t>
                 </w:r>
               </w:p>
             </w:sdtContent>
@@ -1521,7 +1516,7 @@
             <w:tcBorders/>
             <w:shd w:fill="auto" w:val="clear"/>
             <w:tcMar>
-              <w:left w:w="103" w:type="dxa"/>
+              <w:left w:w="78" w:type="dxa"/>
             </w:tcMar>
           </w:tcPr>
           <w:p>
@@ -1548,7 +1543,7 @@
             <w:tcBorders/>
             <w:shd w:fill="auto" w:val="clear"/>
             <w:tcMar>
-              <w:left w:w="103" w:type="dxa"/>
+              <w:left w:w="78" w:type="dxa"/>
             </w:tcMar>
           </w:tcPr>
           <w:sdt>
@@ -1558,7 +1553,7 @@
                 <w14:checkedState w:val=""/>
                 <w14:uncheckedState w:val=""/>
               </w14:checkbox>
-              <w:id w:val="1385471917"/>
+              <w:id w:val="2037951000"/>
             </w:sdtPr>
             <w:sdtContent>
               <w:p>
@@ -1581,7 +1576,7 @@
                     <w:sz w:val="28"/>
                     <w:szCs w:val="28"/>
                   </w:rPr>
-                  <w:t>{{delivery_modes.delivery_mode.study_abroad}}</w:t>
+                  <w:t>{-delivery_modes.delivery_mode.study_abroad-}</w:t>
                 </w:r>
               </w:p>
             </w:sdtContent>
@@ -1596,7 +1591,7 @@
             <w:tcBorders/>
             <w:shd w:fill="auto" w:val="clear"/>
             <w:tcMar>
-              <w:left w:w="103" w:type="dxa"/>
+              <w:left w:w="78" w:type="dxa"/>
             </w:tcMar>
           </w:tcPr>
           <w:p>
@@ -1623,7 +1618,7 @@
             <w:tcBorders/>
             <w:shd w:fill="auto" w:val="clear"/>
             <w:tcMar>
-              <w:left w:w="103" w:type="dxa"/>
+              <w:left w:w="78" w:type="dxa"/>
             </w:tcMar>
           </w:tcPr>
           <w:sdt>
@@ -1633,7 +1628,7 @@
                 <w14:checkedState w:val=""/>
                 <w14:uncheckedState w:val=""/>
               </w14:checkbox>
-              <w:id w:val="89415460"/>
+              <w:id w:val="906784535"/>
             </w:sdtPr>
             <w:sdtContent>
               <w:p>
@@ -1656,7 +1651,7 @@
                     <w:sz w:val="28"/>
                     <w:szCs w:val="28"/>
                   </w:rPr>
-                  <w:t>{{delivery_modes.delivery_mode.work_based}}</w:t>
+                  <w:t>{-delivery_modes.delivery_mode.work_based-}</w:t>
                 </w:r>
               </w:p>
             </w:sdtContent>
@@ -1768,10 +1763,10 @@
         <w:tblStyle w:val="TableGrid"/>
         <w:tblW w:w="9499" w:type="dxa"/>
         <w:jc w:val="left"/>
-        <w:tblInd w:w="103" w:type="dxa"/>
+        <w:tblInd w:w="78" w:type="dxa"/>
         <w:tblCellMar>
           <w:top w:w="0" w:type="dxa"/>
-          <w:left w:w="103" w:type="dxa"/>
+          <w:left w:w="78" w:type="dxa"/>
           <w:bottom w:w="0" w:type="dxa"/>
           <w:right w:w="108" w:type="dxa"/>
         </w:tblCellMar>
@@ -1789,7 +1784,7 @@
             <w:tcBorders/>
             <w:shd w:fill="auto" w:val="clear"/>
             <w:tcMar>
-              <w:left w:w="103" w:type="dxa"/>
+              <w:left w:w="78" w:type="dxa"/>
             </w:tcMar>
           </w:tcPr>
           <w:p>
@@ -1820,7 +1815,7 @@
             <w:tcBorders/>
             <w:shd w:fill="auto" w:val="clear"/>
             <w:tcMar>
-              <w:left w:w="103" w:type="dxa"/>
+              <w:left w:w="78" w:type="dxa"/>
             </w:tcMar>
           </w:tcPr>
           <w:p>
@@ -1854,7 +1849,7 @@
             <w:tcBorders/>
             <w:shd w:fill="auto" w:val="clear"/>
             <w:tcMar>
-              <w:left w:w="103" w:type="dxa"/>
+              <w:left w:w="78" w:type="dxa"/>
             </w:tcMar>
           </w:tcPr>
           <w:p>
@@ -1879,22 +1874,22 @@
             <w:tcBorders/>
             <w:shd w:fill="auto" w:val="clear"/>
             <w:tcMar>
-              <w:left w:w="103" w:type="dxa"/>
-            </w:tcMar>
-          </w:tcPr>
-          <w:p>
-            <w:pPr>
-              <w:pStyle w:val="Normal"/>
-              <w:spacing w:lineRule="auto" w:line="240" w:before="0" w:after="0"/>
-              <w:rPr>
-                <w:rFonts w:ascii="Arial" w:hAnsi="Arial" w:cs="Arial"/>
-              </w:rPr>
-            </w:pPr>
-            <w:r>
-              <w:rPr>
-                <w:rFonts w:cs="Arial" w:ascii="Arial" w:hAnsi="Arial"/>
-              </w:rPr>
-              <w:t>{{delivery_modes.activities.lectures}}</w:t>
+              <w:left w:w="78" w:type="dxa"/>
+            </w:tcMar>
+          </w:tcPr>
+          <w:p>
+            <w:pPr>
+              <w:pStyle w:val="Normal"/>
+              <w:spacing w:lineRule="auto" w:line="240" w:before="0" w:after="0"/>
+              <w:rPr>
+                <w:rFonts w:ascii="Arial" w:hAnsi="Arial" w:cs="Arial"/>
+              </w:rPr>
+            </w:pPr>
+            <w:r>
+              <w:rPr>
+                <w:rFonts w:cs="Arial" w:ascii="Arial" w:hAnsi="Arial"/>
+              </w:rPr>
+              <w:t>{-delivery_modes.activities.lectures-}</w:t>
             </w:r>
           </w:p>
         </w:tc>
@@ -1907,7 +1902,7 @@
             <w:tcBorders/>
             <w:shd w:fill="auto" w:val="clear"/>
             <w:tcMar>
-              <w:left w:w="103" w:type="dxa"/>
+              <w:left w:w="78" w:type="dxa"/>
             </w:tcMar>
           </w:tcPr>
           <w:p>
@@ -1932,22 +1927,22 @@
             <w:tcBorders/>
             <w:shd w:fill="auto" w:val="clear"/>
             <w:tcMar>
-              <w:left w:w="103" w:type="dxa"/>
-            </w:tcMar>
-          </w:tcPr>
-          <w:p>
-            <w:pPr>
-              <w:pStyle w:val="Normal"/>
-              <w:spacing w:lineRule="auto" w:line="240" w:before="0" w:after="0"/>
-              <w:rPr>
-                <w:rFonts w:ascii="Arial" w:hAnsi="Arial" w:cs="Arial"/>
-              </w:rPr>
-            </w:pPr>
-            <w:r>
-              <w:rPr>
-                <w:rFonts w:cs="Arial" w:ascii="Arial" w:hAnsi="Arial"/>
-              </w:rPr>
-              <w:t>{{delivery_modes.activities.tutorials}}</w:t>
+              <w:left w:w="78" w:type="dxa"/>
+            </w:tcMar>
+          </w:tcPr>
+          <w:p>
+            <w:pPr>
+              <w:pStyle w:val="Normal"/>
+              <w:spacing w:lineRule="auto" w:line="240" w:before="0" w:after="0"/>
+              <w:rPr>
+                <w:rFonts w:ascii="Arial" w:hAnsi="Arial" w:cs="Arial"/>
+              </w:rPr>
+            </w:pPr>
+            <w:r>
+              <w:rPr>
+                <w:rFonts w:cs="Arial" w:ascii="Arial" w:hAnsi="Arial"/>
+              </w:rPr>
+              <w:t>{-delivery_modes.activities.tutorials-}</w:t>
             </w:r>
           </w:p>
         </w:tc>
@@ -1960,7 +1955,7 @@
             <w:tcBorders/>
             <w:shd w:fill="auto" w:val="clear"/>
             <w:tcMar>
-              <w:left w:w="103" w:type="dxa"/>
+              <w:left w:w="78" w:type="dxa"/>
             </w:tcMar>
           </w:tcPr>
           <w:p>
@@ -1985,22 +1980,22 @@
             <w:tcBorders/>
             <w:shd w:fill="auto" w:val="clear"/>
             <w:tcMar>
-              <w:left w:w="103" w:type="dxa"/>
-            </w:tcMar>
-          </w:tcPr>
-          <w:p>
-            <w:pPr>
-              <w:pStyle w:val="Normal"/>
-              <w:spacing w:lineRule="auto" w:line="240" w:before="0" w:after="0"/>
-              <w:rPr>
-                <w:rFonts w:ascii="Arial" w:hAnsi="Arial" w:cs="Arial"/>
-              </w:rPr>
-            </w:pPr>
-            <w:r>
-              <w:rPr>
-                <w:rFonts w:cs="Arial" w:ascii="Arial" w:hAnsi="Arial"/>
-              </w:rPr>
-              <w:t>{{delivery_modes.activities.practicals}}</w:t>
+              <w:left w:w="78" w:type="dxa"/>
+            </w:tcMar>
+          </w:tcPr>
+          <w:p>
+            <w:pPr>
+              <w:pStyle w:val="Normal"/>
+              <w:spacing w:lineRule="auto" w:line="240" w:before="0" w:after="0"/>
+              <w:rPr>
+                <w:rFonts w:ascii="Arial" w:hAnsi="Arial" w:cs="Arial"/>
+              </w:rPr>
+            </w:pPr>
+            <w:r>
+              <w:rPr>
+                <w:rFonts w:cs="Arial" w:ascii="Arial" w:hAnsi="Arial"/>
+              </w:rPr>
+              <w:t>{-delivery_modes.activities.practicals-}</w:t>
             </w:r>
           </w:p>
         </w:tc>
@@ -2013,7 +2008,7 @@
             <w:tcBorders/>
             <w:shd w:fill="auto" w:val="clear"/>
             <w:tcMar>
-              <w:left w:w="103" w:type="dxa"/>
+              <w:left w:w="78" w:type="dxa"/>
             </w:tcMar>
           </w:tcPr>
           <w:p>
@@ -2038,22 +2033,22 @@
             <w:tcBorders/>
             <w:shd w:fill="auto" w:val="clear"/>
             <w:tcMar>
-              <w:left w:w="103" w:type="dxa"/>
-            </w:tcMar>
-          </w:tcPr>
-          <w:p>
-            <w:pPr>
-              <w:pStyle w:val="Normal"/>
-              <w:spacing w:lineRule="auto" w:line="240" w:before="0" w:after="0"/>
-              <w:rPr>
-                <w:rFonts w:ascii="Arial" w:hAnsi="Arial" w:cs="Arial"/>
-              </w:rPr>
-            </w:pPr>
-            <w:r>
-              <w:rPr>
-                <w:rFonts w:cs="Arial" w:ascii="Arial" w:hAnsi="Arial"/>
-              </w:rPr>
-              <w:t>{{delivery_modes.activities.online_activities}}</w:t>
+              <w:left w:w="78" w:type="dxa"/>
+            </w:tcMar>
+          </w:tcPr>
+          <w:p>
+            <w:pPr>
+              <w:pStyle w:val="Normal"/>
+              <w:spacing w:lineRule="auto" w:line="240" w:before="0" w:after="0"/>
+              <w:rPr>
+                <w:rFonts w:ascii="Arial" w:hAnsi="Arial" w:cs="Arial"/>
+              </w:rPr>
+            </w:pPr>
+            <w:r>
+              <w:rPr>
+                <w:rFonts w:cs="Arial" w:ascii="Arial" w:hAnsi="Arial"/>
+              </w:rPr>
+              <w:t>{-delivery_modes.activities.online_activities-}</w:t>
             </w:r>
           </w:p>
         </w:tc>
@@ -2066,7 +2061,7 @@
             <w:tcBorders/>
             <w:shd w:fill="auto" w:val="clear"/>
             <w:tcMar>
-              <w:left w:w="103" w:type="dxa"/>
+              <w:left w:w="78" w:type="dxa"/>
             </w:tcMar>
           </w:tcPr>
           <w:p>
@@ -2091,22 +2086,22 @@
             <w:tcBorders/>
             <w:shd w:fill="auto" w:val="clear"/>
             <w:tcMar>
-              <w:left w:w="103" w:type="dxa"/>
-            </w:tcMar>
-          </w:tcPr>
-          <w:p>
-            <w:pPr>
-              <w:pStyle w:val="Normal"/>
-              <w:spacing w:lineRule="auto" w:line="240" w:before="0" w:after="0"/>
-              <w:rPr>
-                <w:rFonts w:ascii="Arial" w:hAnsi="Arial" w:cs="Arial"/>
-              </w:rPr>
-            </w:pPr>
-            <w:r>
-              <w:rPr>
-                <w:rFonts w:cs="Arial" w:ascii="Arial" w:hAnsi="Arial"/>
-              </w:rPr>
-              <w:t>{{delivery_modes.activities.external_activities}}</w:t>
+              <w:left w:w="78" w:type="dxa"/>
+            </w:tcMar>
+          </w:tcPr>
+          <w:p>
+            <w:pPr>
+              <w:pStyle w:val="Normal"/>
+              <w:spacing w:lineRule="auto" w:line="240" w:before="0" w:after="0"/>
+              <w:rPr>
+                <w:rFonts w:ascii="Arial" w:hAnsi="Arial" w:cs="Arial"/>
+              </w:rPr>
+            </w:pPr>
+            <w:r>
+              <w:rPr>
+                <w:rFonts w:cs="Arial" w:ascii="Arial" w:hAnsi="Arial"/>
+              </w:rPr>
+              <w:t>{-delivery_modes.activities.external_activities-}</w:t>
             </w:r>
           </w:p>
         </w:tc>
@@ -2119,7 +2114,7 @@
             <w:tcBorders/>
             <w:shd w:fill="auto" w:val="clear"/>
             <w:tcMar>
-              <w:left w:w="103" w:type="dxa"/>
+              <w:left w:w="78" w:type="dxa"/>
             </w:tcMar>
           </w:tcPr>
           <w:p>
@@ -2144,22 +2139,22 @@
             <w:tcBorders/>
             <w:shd w:fill="auto" w:val="clear"/>
             <w:tcMar>
-              <w:left w:w="103" w:type="dxa"/>
-            </w:tcMar>
-          </w:tcPr>
-          <w:p>
-            <w:pPr>
-              <w:pStyle w:val="Normal"/>
-              <w:spacing w:lineRule="auto" w:line="240" w:before="0" w:after="0"/>
-              <w:rPr>
-                <w:rFonts w:ascii="Arial" w:hAnsi="Arial" w:cs="Arial"/>
-              </w:rPr>
-            </w:pPr>
-            <w:r>
-              <w:rPr>
-                <w:rFonts w:cs="Arial" w:ascii="Arial" w:hAnsi="Arial"/>
-              </w:rPr>
-              <w:t>{{delivery_modes.activities.online_directed_study}}</w:t>
+              <w:left w:w="78" w:type="dxa"/>
+            </w:tcMar>
+          </w:tcPr>
+          <w:p>
+            <w:pPr>
+              <w:pStyle w:val="Normal"/>
+              <w:spacing w:lineRule="auto" w:line="240" w:before="0" w:after="0"/>
+              <w:rPr>
+                <w:rFonts w:ascii="Arial" w:hAnsi="Arial" w:cs="Arial"/>
+              </w:rPr>
+            </w:pPr>
+            <w:r>
+              <w:rPr>
+                <w:rFonts w:cs="Arial" w:ascii="Arial" w:hAnsi="Arial"/>
+              </w:rPr>
+              <w:t>{-delivery_modes.activities.online_directed_study-}</w:t>
             </w:r>
           </w:p>
         </w:tc>
@@ -2172,7 +2167,7 @@
             <w:tcBorders/>
             <w:shd w:fill="auto" w:val="clear"/>
             <w:tcMar>
-              <w:left w:w="103" w:type="dxa"/>
+              <w:left w:w="78" w:type="dxa"/>
             </w:tcMar>
           </w:tcPr>
           <w:p>
@@ -2197,22 +2192,22 @@
             <w:tcBorders/>
             <w:shd w:fill="auto" w:val="clear"/>
             <w:tcMar>
-              <w:left w:w="103" w:type="dxa"/>
-            </w:tcMar>
-          </w:tcPr>
-          <w:p>
-            <w:pPr>
-              <w:pStyle w:val="Normal"/>
-              <w:spacing w:lineRule="auto" w:line="240" w:before="0" w:after="0"/>
-              <w:rPr>
-                <w:rFonts w:ascii="Arial" w:hAnsi="Arial" w:cs="Arial"/>
-              </w:rPr>
-            </w:pPr>
-            <w:r>
-              <w:rPr>
-                <w:rFonts w:cs="Arial" w:ascii="Arial" w:hAnsi="Arial"/>
-              </w:rPr>
-              <w:t>{{delivery_modes.activities.other_directed_study}}</w:t>
+              <w:left w:w="78" w:type="dxa"/>
+            </w:tcMar>
+          </w:tcPr>
+          <w:p>
+            <w:pPr>
+              <w:pStyle w:val="Normal"/>
+              <w:spacing w:lineRule="auto" w:line="240" w:before="0" w:after="0"/>
+              <w:rPr>
+                <w:rFonts w:ascii="Arial" w:hAnsi="Arial" w:cs="Arial"/>
+              </w:rPr>
+            </w:pPr>
+            <w:r>
+              <w:rPr>
+                <w:rFonts w:cs="Arial" w:ascii="Arial" w:hAnsi="Arial"/>
+              </w:rPr>
+              <w:t>{-delivery_modes.activities.other_directed_study-}</w:t>
             </w:r>
           </w:p>
         </w:tc>
@@ -2225,7 +2220,7 @@
             <w:tcBorders/>
             <w:shd w:fill="auto" w:val="clear"/>
             <w:tcMar>
-              <w:left w:w="103" w:type="dxa"/>
+              <w:left w:w="78" w:type="dxa"/>
             </w:tcMar>
           </w:tcPr>
           <w:p>
@@ -2250,22 +2245,22 @@
             <w:tcBorders/>
             <w:shd w:fill="auto" w:val="clear"/>
             <w:tcMar>
-              <w:left w:w="103" w:type="dxa"/>
-            </w:tcMar>
-          </w:tcPr>
-          <w:p>
-            <w:pPr>
-              <w:pStyle w:val="Normal"/>
-              <w:spacing w:lineRule="auto" w:line="240" w:before="0" w:after="0"/>
-              <w:rPr>
-                <w:rFonts w:ascii="Arial" w:hAnsi="Arial" w:cs="Arial"/>
-              </w:rPr>
-            </w:pPr>
-            <w:r>
-              <w:rPr>
-                <w:rFonts w:cs="Arial" w:ascii="Arial" w:hAnsi="Arial"/>
-              </w:rPr>
-              <w:t>{{delivery_modes.activities.self_independent_study}}</w:t>
+              <w:left w:w="78" w:type="dxa"/>
+            </w:tcMar>
+          </w:tcPr>
+          <w:p>
+            <w:pPr>
+              <w:pStyle w:val="Normal"/>
+              <w:spacing w:lineRule="auto" w:line="240" w:before="0" w:after="0"/>
+              <w:rPr>
+                <w:rFonts w:ascii="Arial" w:hAnsi="Arial" w:cs="Arial"/>
+              </w:rPr>
+            </w:pPr>
+            <w:r>
+              <w:rPr>
+                <w:rFonts w:cs="Arial" w:ascii="Arial" w:hAnsi="Arial"/>
+              </w:rPr>
+              <w:t>{-delivery_modes.activities.self_independent_study-}</w:t>
             </w:r>
           </w:p>
         </w:tc>
@@ -2278,7 +2273,7 @@
             <w:tcBorders/>
             <w:shd w:fill="auto" w:val="clear"/>
             <w:tcMar>
-              <w:left w:w="103" w:type="dxa"/>
+              <w:left w:w="78" w:type="dxa"/>
             </w:tcMar>
           </w:tcPr>
           <w:p>
@@ -2303,22 +2298,22 @@
             <w:tcBorders/>
             <w:shd w:fill="auto" w:val="clear"/>
             <w:tcMar>
-              <w:left w:w="103" w:type="dxa"/>
-            </w:tcMar>
-          </w:tcPr>
-          <w:p>
-            <w:pPr>
-              <w:pStyle w:val="Normal"/>
-              <w:spacing w:lineRule="auto" w:line="240" w:before="0" w:after="0"/>
-              <w:rPr>
-                <w:rFonts w:ascii="Arial" w:hAnsi="Arial" w:cs="Arial"/>
-              </w:rPr>
-            </w:pPr>
-            <w:r>
-              <w:rPr>
-                <w:rFonts w:cs="Arial" w:ascii="Arial" w:hAnsi="Arial"/>
-              </w:rPr>
-              <w:t>{{delivery_modes.activities.placement}}</w:t>
+              <w:left w:w="78" w:type="dxa"/>
+            </w:tcMar>
+          </w:tcPr>
+          <w:p>
+            <w:pPr>
+              <w:pStyle w:val="Normal"/>
+              <w:spacing w:lineRule="auto" w:line="240" w:before="0" w:after="0"/>
+              <w:rPr>
+                <w:rFonts w:ascii="Arial" w:hAnsi="Arial" w:cs="Arial"/>
+              </w:rPr>
+            </w:pPr>
+            <w:r>
+              <w:rPr>
+                <w:rFonts w:cs="Arial" w:ascii="Arial" w:hAnsi="Arial"/>
+              </w:rPr>
+              <w:t>{-delivery_modes.activities.placement-}</w:t>
             </w:r>
           </w:p>
         </w:tc>
@@ -2331,7 +2326,7 @@
             <w:tcBorders/>
             <w:shd w:fill="auto" w:val="clear"/>
             <w:tcMar>
-              <w:left w:w="103" w:type="dxa"/>
+              <w:left w:w="78" w:type="dxa"/>
             </w:tcMar>
           </w:tcPr>
           <w:p>
@@ -2356,22 +2351,22 @@
             <w:tcBorders/>
             <w:shd w:fill="auto" w:val="clear"/>
             <w:tcMar>
-              <w:left w:w="103" w:type="dxa"/>
-            </w:tcMar>
-          </w:tcPr>
-          <w:p>
-            <w:pPr>
-              <w:pStyle w:val="Normal"/>
-              <w:spacing w:lineRule="auto" w:line="240" w:before="0" w:after="0"/>
-              <w:rPr>
-                <w:rFonts w:ascii="Arial" w:hAnsi="Arial" w:cs="Arial"/>
-              </w:rPr>
-            </w:pPr>
-            <w:r>
-              <w:rPr>
-                <w:rFonts w:cs="Arial" w:ascii="Arial" w:hAnsi="Arial"/>
-              </w:rPr>
-              <w:t>{{delivery_modes.activities.year_abroad}}</w:t>
+              <w:left w:w="78" w:type="dxa"/>
+            </w:tcMar>
+          </w:tcPr>
+          <w:p>
+            <w:pPr>
+              <w:pStyle w:val="Normal"/>
+              <w:spacing w:lineRule="auto" w:line="240" w:before="0" w:after="0"/>
+              <w:rPr>
+                <w:rFonts w:ascii="Arial" w:hAnsi="Arial" w:cs="Arial"/>
+              </w:rPr>
+            </w:pPr>
+            <w:r>
+              <w:rPr>
+                <w:rFonts w:cs="Arial" w:ascii="Arial" w:hAnsi="Arial"/>
+              </w:rPr>
+              <w:t>{-delivery_modes.activities.year_abroad-}</w:t>
             </w:r>
           </w:p>
         </w:tc>
@@ -2384,7 +2379,7 @@
             <w:tcBorders/>
             <w:shd w:fill="auto" w:val="clear"/>
             <w:tcMar>
-              <w:left w:w="103" w:type="dxa"/>
+              <w:left w:w="78" w:type="dxa"/>
             </w:tcMar>
           </w:tcPr>
           <w:p>
@@ -2421,7 +2416,7 @@
             <w:tcBorders/>
             <w:shd w:fill="auto" w:val="clear"/>
             <w:tcMar>
-              <w:left w:w="103" w:type="dxa"/>
+              <w:left w:w="78" w:type="dxa"/>
             </w:tcMar>
           </w:tcPr>
           <w:p>
@@ -2441,7 +2436,7 @@
                 <w:b/>
                 <w:bCs/>
               </w:rPr>
-              <w:t>{{delivery_modes.activities.total}}</w:t>
+              <w:t>{-delivery_modes.activities.total-}</w:t>
             </w:r>
           </w:p>
         </w:tc>
@@ -2530,10 +2525,10 @@
         <w:tblStyle w:val="TableGrid"/>
         <w:tblW w:w="9498" w:type="dxa"/>
         <w:jc w:val="left"/>
-        <w:tblInd w:w="103" w:type="dxa"/>
+        <w:tblInd w:w="78" w:type="dxa"/>
         <w:tblCellMar>
           <w:top w:w="0" w:type="dxa"/>
-          <w:left w:w="103" w:type="dxa"/>
+          <w:left w:w="78" w:type="dxa"/>
           <w:bottom w:w="0" w:type="dxa"/>
           <w:right w:w="108" w:type="dxa"/>
         </w:tblCellMar>
@@ -2550,7 +2545,7 @@
             <w:tcBorders/>
             <w:shd w:fill="auto" w:val="clear"/>
             <w:tcMar>
-              <w:left w:w="103" w:type="dxa"/>
+              <w:left w:w="78" w:type="dxa"/>
             </w:tcMar>
           </w:tcPr>
           <w:p>
@@ -2570,7 +2565,7 @@
                 <w:b w:val="false"/>
                 <w:bCs w:val="false"/>
               </w:rPr>
-              <w:t>{{module_content.for_publication}}</w:t>
+              <w:t>{-module_content.for_publication-}</w:t>
             </w:r>
           </w:p>
         </w:tc>
@@ -2630,10 +2625,10 @@
         <w:tblStyle w:val="TableGrid"/>
         <w:tblW w:w="9498" w:type="dxa"/>
         <w:jc w:val="left"/>
-        <w:tblInd w:w="103" w:type="dxa"/>
+        <w:tblInd w:w="78" w:type="dxa"/>
         <w:tblCellMar>
           <w:top w:w="0" w:type="dxa"/>
-          <w:left w:w="103" w:type="dxa"/>
+          <w:left w:w="78" w:type="dxa"/>
           <w:bottom w:w="0" w:type="dxa"/>
           <w:right w:w="108" w:type="dxa"/>
         </w:tblCellMar>
@@ -2650,7 +2645,7 @@
             <w:tcBorders/>
             <w:shd w:fill="auto" w:val="clear"/>
             <w:tcMar>
-              <w:left w:w="103" w:type="dxa"/>
+              <w:left w:w="78" w:type="dxa"/>
             </w:tcMar>
           </w:tcPr>
           <w:p>
@@ -2670,7 +2665,7 @@
                 <w:b w:val="false"/>
                 <w:bCs w:val="false"/>
               </w:rPr>
-              <w:t>{{module_content.further_details.overview}}</w:t>
+              <w:t>{-module_content.further_details.overview-}</w:t>
             </w:r>
           </w:p>
           <w:p>
@@ -2710,7 +2705,7 @@
                 <w:b w:val="false"/>
                 <w:bCs w:val="false"/>
               </w:rPr>
-              <w:t>{{FOR topic IN module_content.further_details.topics}}</w:t>
+              <w:t>{-FOR topic IN module_content.further_details.topics-}</w:t>
             </w:r>
           </w:p>
           <w:p>
@@ -2734,7 +2729,7 @@
                 <w:b w:val="false"/>
                 <w:bCs w:val="false"/>
               </w:rPr>
-              <w:t>{{$topic}}</w:t>
+              <w:t>{-$topic-}</w:t>
             </w:r>
           </w:p>
           <w:p>
@@ -2754,7 +2749,7 @@
                 <w:b w:val="false"/>
                 <w:bCs w:val="false"/>
               </w:rPr>
-              <w:t>{{END-FOR topic}}</w:t>
+              <w:t>{-END-FOR topic-}</w:t>
             </w:r>
           </w:p>
         </w:tc>
@@ -2843,10 +2838,10 @@
         <w:tblStyle w:val="TableGrid"/>
         <w:tblW w:w="7654" w:type="dxa"/>
         <w:jc w:val="left"/>
-        <w:tblInd w:w="103" w:type="dxa"/>
+        <w:tblInd w:w="78" w:type="dxa"/>
         <w:tblCellMar>
           <w:top w:w="0" w:type="dxa"/>
-          <w:left w:w="103" w:type="dxa"/>
+          <w:left w:w="78" w:type="dxa"/>
           <w:bottom w:w="0" w:type="dxa"/>
           <w:right w:w="108" w:type="dxa"/>
         </w:tblCellMar>
@@ -2866,7 +2861,7 @@
             <w:tcBorders/>
             <w:shd w:fill="auto" w:val="clear"/>
             <w:tcMar>
-              <w:left w:w="103" w:type="dxa"/>
+              <w:left w:w="78" w:type="dxa"/>
             </w:tcMar>
           </w:tcPr>
           <w:p>
@@ -2892,7 +2887,7 @@
             <w:tcBorders/>
             <w:shd w:fill="auto" w:val="clear"/>
             <w:tcMar>
-              <w:left w:w="103" w:type="dxa"/>
+              <w:left w:w="78" w:type="dxa"/>
             </w:tcMar>
           </w:tcPr>
           <w:sdt>
@@ -2902,7 +2897,7 @@
                 <w14:checkedState w:val=""/>
                 <w14:uncheckedState w:val=""/>
               </w14:checkbox>
-              <w:id w:val="659507198"/>
+              <w:id w:val="678082048"/>
             </w:sdtPr>
             <w:sdtContent>
               <w:p>
@@ -2924,7 +2919,7 @@
             <w:tcBorders/>
             <w:shd w:fill="auto" w:val="clear"/>
             <w:tcMar>
-              <w:left w:w="103" w:type="dxa"/>
+              <w:left w:w="78" w:type="dxa"/>
             </w:tcMar>
           </w:tcPr>
           <w:p>
@@ -2950,7 +2945,7 @@
             <w:tcBorders/>
             <w:shd w:fill="auto" w:val="clear"/>
             <w:tcMar>
-              <w:left w:w="103" w:type="dxa"/>
+              <w:left w:w="78" w:type="dxa"/>
             </w:tcMar>
           </w:tcPr>
           <w:p>
@@ -2984,24 +2979,24 @@
             </w:tcBorders>
             <w:shd w:fill="auto" w:val="clear"/>
             <w:tcMar>
-              <w:left w:w="103" w:type="dxa"/>
-            </w:tcMar>
-          </w:tcPr>
-          <w:p>
-            <w:pPr>
-              <w:pStyle w:val="Normal"/>
-              <w:spacing w:lineRule="auto" w:line="240" w:before="0" w:after="0"/>
-              <w:rPr>
-                <w:rFonts w:ascii="Arial" w:hAnsi="Arial" w:cs="Arial"/>
-                <w:bCs/>
-              </w:rPr>
-            </w:pPr>
-            <w:r>
-              <w:rPr>
-                <w:rFonts w:cs="Arial" w:ascii="Arial" w:hAnsi="Arial"/>
-                <w:bCs/>
-              </w:rPr>
-              <w:t>{{FOR a IN assessment.type}}</w:t>
+              <w:left w:w="78" w:type="dxa"/>
+            </w:tcMar>
+          </w:tcPr>
+          <w:p>
+            <w:pPr>
+              <w:pStyle w:val="Normal"/>
+              <w:spacing w:lineRule="auto" w:line="240" w:before="0" w:after="0"/>
+              <w:rPr>
+                <w:rFonts w:ascii="Arial" w:hAnsi="Arial" w:cs="Arial"/>
+                <w:bCs/>
+              </w:rPr>
+            </w:pPr>
+            <w:r>
+              <w:rPr>
+                <w:rFonts w:cs="Arial" w:ascii="Arial" w:hAnsi="Arial"/>
+                <w:bCs/>
+              </w:rPr>
+              <w:t>{-FOR a IN assessment.type-}</w:t>
             </w:r>
           </w:p>
         </w:tc>
@@ -3013,7 +3008,7 @@
             </w:tcBorders>
             <w:shd w:fill="auto" w:val="clear"/>
             <w:tcMar>
-              <w:left w:w="103" w:type="dxa"/>
+              <w:left w:w="78" w:type="dxa"/>
             </w:tcMar>
           </w:tcPr>
           <w:sdt>
@@ -3023,7 +3018,7 @@
                 <w14:checkedState w:val=""/>
                 <w14:uncheckedState w:val=""/>
               </w14:checkbox>
-              <w:id w:val="836005380"/>
+              <w:id w:val="550049511"/>
             </w:sdtPr>
             <w:sdtContent>
               <w:p>
@@ -3047,7 +3042,7 @@
             </w:tcBorders>
             <w:shd w:fill="auto" w:val="clear"/>
             <w:tcMar>
-              <w:left w:w="103" w:type="dxa"/>
+              <w:left w:w="78" w:type="dxa"/>
             </w:tcMar>
           </w:tcPr>
           <w:p>
@@ -3070,7 +3065,7 @@
             </w:tcBorders>
             <w:shd w:fill="auto" w:val="clear"/>
             <w:tcMar>
-              <w:left w:w="103" w:type="dxa"/>
+              <w:left w:w="78" w:type="dxa"/>
             </w:tcMar>
           </w:tcPr>
           <w:p>
@@ -3102,24 +3097,24 @@
             </w:tcBorders>
             <w:shd w:fill="auto" w:val="clear"/>
             <w:tcMar>
-              <w:left w:w="103" w:type="dxa"/>
-            </w:tcMar>
-          </w:tcPr>
-          <w:p>
-            <w:pPr>
-              <w:pStyle w:val="Normal"/>
-              <w:spacing w:lineRule="auto" w:line="240" w:before="0" w:after="0"/>
-              <w:rPr>
-                <w:rFonts w:ascii="Arial" w:hAnsi="Arial" w:cs="Arial"/>
-                <w:bCs/>
-              </w:rPr>
-            </w:pPr>
-            <w:r>
-              <w:rPr>
-                <w:rFonts w:cs="Arial" w:ascii="Arial" w:hAnsi="Arial"/>
-                <w:bCs/>
-              </w:rPr>
-              <w:t>{{$a.type}}</w:t>
+              <w:left w:w="78" w:type="dxa"/>
+            </w:tcMar>
+          </w:tcPr>
+          <w:p>
+            <w:pPr>
+              <w:pStyle w:val="Normal"/>
+              <w:spacing w:lineRule="auto" w:line="240" w:before="0" w:after="0"/>
+              <w:rPr>
+                <w:rFonts w:ascii="Arial" w:hAnsi="Arial" w:cs="Arial"/>
+                <w:bCs/>
+              </w:rPr>
+            </w:pPr>
+            <w:r>
+              <w:rPr>
+                <w:rFonts w:cs="Arial" w:ascii="Arial" w:hAnsi="Arial"/>
+                <w:bCs/>
+              </w:rPr>
+              <w:t>{-$a.type-}</w:t>
             </w:r>
           </w:p>
         </w:tc>
@@ -3131,7 +3126,7 @@
             </w:tcBorders>
             <w:shd w:fill="auto" w:val="clear"/>
             <w:tcMar>
-              <w:left w:w="103" w:type="dxa"/>
+              <w:left w:w="78" w:type="dxa"/>
             </w:tcMar>
           </w:tcPr>
           <w:sdt>
@@ -3141,7 +3136,7 @@
                 <w14:checkedState w:val=""/>
                 <w14:uncheckedState w:val=""/>
               </w14:checkbox>
-              <w:id w:val="432230522"/>
+              <w:id w:val="239432115"/>
             </w:sdtPr>
             <w:sdtContent>
               <w:p>
@@ -3177,7 +3172,7 @@
             </w:tcBorders>
             <w:shd w:fill="auto" w:val="clear"/>
             <w:tcMar>
-              <w:left w:w="103" w:type="dxa"/>
+              <w:left w:w="78" w:type="dxa"/>
             </w:tcMar>
           </w:tcPr>
           <w:p>
@@ -3192,7 +3187,7 @@
                 <w:rFonts w:cs="Arial" w:ascii="Arial" w:hAnsi="Arial"/>
                 <w:bCs/>
               </w:rPr>
-              <w:t>{{$a.weighting}}%</w:t>
+              <w:t>{-$a.weighting-}%</w:t>
             </w:r>
           </w:p>
         </w:tc>
@@ -3204,7 +3199,7 @@
             </w:tcBorders>
             <w:shd w:fill="auto" w:val="clear"/>
             <w:tcMar>
-              <w:left w:w="103" w:type="dxa"/>
+              <w:left w:w="78" w:type="dxa"/>
             </w:tcMar>
           </w:tcPr>
           <w:p>
@@ -3222,7 +3217,7 @@
                 <w:rFonts w:cs="Arial" w:ascii="Arial" w:hAnsi="Arial"/>
                 <w:bCs/>
               </w:rPr>
-              <w:t>{{$a.pass_mark}}</w:t>
+              <w:t>{-$a.pass_mark-}</w:t>
             </w:r>
           </w:p>
         </w:tc>
@@ -3235,7 +3230,7 @@
             <w:tcBorders/>
             <w:shd w:fill="auto" w:val="clear"/>
             <w:tcMar>
-              <w:left w:w="103" w:type="dxa"/>
+              <w:left w:w="78" w:type="dxa"/>
             </w:tcMar>
           </w:tcPr>
           <w:p>
@@ -3249,7 +3244,7 @@
                 <w:rFonts w:cs="Arial" w:ascii="Arial" w:hAnsi="Arial"/>
                 <w:bCs/>
               </w:rPr>
-              <w:t>{{END-FOR a}}</w:t>
+              <w:t>{-END-FOR a-}</w:t>
             </w:r>
           </w:p>
         </w:tc>
@@ -3259,7 +3254,7 @@
             <w:tcBorders/>
             <w:shd w:fill="auto" w:val="clear"/>
             <w:tcMar>
-              <w:left w:w="103" w:type="dxa"/>
+              <w:left w:w="78" w:type="dxa"/>
             </w:tcMar>
           </w:tcPr>
           <w:sdt>
@@ -3269,7 +3264,7 @@
                 <w14:checkedState w:val=""/>
                 <w14:uncheckedState w:val=""/>
               </w14:checkbox>
-              <w:id w:val="421372596"/>
+              <w:id w:val="1040190128"/>
             </w:sdtPr>
             <w:sdtContent>
               <w:p>
@@ -3297,7 +3292,7 @@
             <w:tcBorders/>
             <w:shd w:fill="auto" w:val="clear"/>
             <w:tcMar>
-              <w:left w:w="103" w:type="dxa"/>
+              <w:left w:w="78" w:type="dxa"/>
             </w:tcMar>
           </w:tcPr>
           <w:p>
@@ -3324,7 +3319,7 @@
             <w:tcBorders/>
             <w:shd w:fill="auto" w:val="clear"/>
             <w:tcMar>
-              <w:left w:w="103" w:type="dxa"/>
+              <w:left w:w="78" w:type="dxa"/>
             </w:tcMar>
           </w:tcPr>
           <w:p>
@@ -3391,10 +3386,10 @@
         <w:tblStyle w:val="TableGrid"/>
         <w:tblW w:w="9498" w:type="dxa"/>
         <w:jc w:val="left"/>
-        <w:tblInd w:w="103" w:type="dxa"/>
+        <w:tblInd w:w="78" w:type="dxa"/>
         <w:tblCellMar>
           <w:top w:w="0" w:type="dxa"/>
-          <w:left w:w="103" w:type="dxa"/>
+          <w:left w:w="78" w:type="dxa"/>
           <w:bottom w:w="0" w:type="dxa"/>
           <w:right w:w="108" w:type="dxa"/>
         </w:tblCellMar>
@@ -3411,7 +3406,7 @@
             <w:tcBorders/>
             <w:shd w:fill="auto" w:val="clear"/>
             <w:tcMar>
-              <w:left w:w="103" w:type="dxa"/>
+              <w:left w:w="78" w:type="dxa"/>
             </w:tcMar>
           </w:tcPr>
           <w:p>
@@ -3433,7 +3428,7 @@
                 <w:i w:val="false"/>
                 <w:iCs w:val="false"/>
               </w:rPr>
-              <w:t>{{assessment.compulsory_info}}</w:t>
+              <w:t>{-assessment.compulsory_info-}</w:t>
             </w:r>
           </w:p>
           <w:p>
@@ -3540,10 +3535,10 @@
         <w:tblStyle w:val="TableGrid"/>
         <w:tblW w:w="9498" w:type="dxa"/>
         <w:jc w:val="left"/>
-        <w:tblInd w:w="103" w:type="dxa"/>
+        <w:tblInd w:w="78" w:type="dxa"/>
         <w:tblCellMar>
           <w:top w:w="0" w:type="dxa"/>
-          <w:left w:w="103" w:type="dxa"/>
+          <w:left w:w="78" w:type="dxa"/>
           <w:bottom w:w="0" w:type="dxa"/>
           <w:right w:w="108" w:type="dxa"/>
         </w:tblCellMar>
@@ -3560,7 +3555,7 @@
             <w:tcBorders/>
             <w:shd w:fill="auto" w:val="clear"/>
             <w:tcMar>
-              <w:left w:w="103" w:type="dxa"/>
+              <w:left w:w="78" w:type="dxa"/>
             </w:tcMar>
           </w:tcPr>
           <w:p>
@@ -3648,10 +3643,10 @@
         <w:tblStyle w:val="TableGrid"/>
         <w:tblW w:w="9498" w:type="dxa"/>
         <w:jc w:val="left"/>
-        <w:tblInd w:w="103" w:type="dxa"/>
+        <w:tblInd w:w="78" w:type="dxa"/>
         <w:tblCellMar>
           <w:top w:w="0" w:type="dxa"/>
-          <w:left w:w="103" w:type="dxa"/>
+          <w:left w:w="78" w:type="dxa"/>
           <w:bottom w:w="0" w:type="dxa"/>
           <w:right w:w="108" w:type="dxa"/>
         </w:tblCellMar>
@@ -3668,7 +3663,7 @@
             <w:tcBorders/>
             <w:shd w:fill="auto" w:val="clear"/>
             <w:tcMar>
-              <w:left w:w="103" w:type="dxa"/>
+              <w:left w:w="78" w:type="dxa"/>
             </w:tcMar>
           </w:tcPr>
           <w:p>
@@ -3756,10 +3751,10 @@
         <w:tblStyle w:val="TableGrid"/>
         <w:tblW w:w="9498" w:type="dxa"/>
         <w:jc w:val="left"/>
-        <w:tblInd w:w="103" w:type="dxa"/>
+        <w:tblInd w:w="78" w:type="dxa"/>
         <w:tblCellMar>
           <w:top w:w="0" w:type="dxa"/>
-          <w:left w:w="103" w:type="dxa"/>
+          <w:left w:w="78" w:type="dxa"/>
           <w:bottom w:w="0" w:type="dxa"/>
           <w:right w:w="108" w:type="dxa"/>
         </w:tblCellMar>
@@ -3776,7 +3771,7 @@
             <w:tcBorders/>
             <w:shd w:fill="auto" w:val="clear"/>
             <w:tcMar>
-              <w:left w:w="103" w:type="dxa"/>
+              <w:left w:w="78" w:type="dxa"/>
             </w:tcMar>
           </w:tcPr>
           <w:p>
@@ -3864,10 +3859,10 @@
         <w:tblStyle w:val="TableGrid"/>
         <w:tblW w:w="9498" w:type="dxa"/>
         <w:jc w:val="left"/>
-        <w:tblInd w:w="103" w:type="dxa"/>
+        <w:tblInd w:w="78" w:type="dxa"/>
         <w:tblCellMar>
           <w:top w:w="0" w:type="dxa"/>
-          <w:left w:w="103" w:type="dxa"/>
+          <w:left w:w="78" w:type="dxa"/>
           <w:bottom w:w="0" w:type="dxa"/>
           <w:right w:w="108" w:type="dxa"/>
         </w:tblCellMar>
@@ -3884,7 +3879,7 @@
             <w:tcBorders/>
             <w:shd w:fill="auto" w:val="clear"/>
             <w:tcMar>
-              <w:left w:w="103" w:type="dxa"/>
+              <w:left w:w="78" w:type="dxa"/>
             </w:tcMar>
           </w:tcPr>
           <w:p>
@@ -3953,10 +3948,10 @@
         <w:tblStyle w:val="TableGrid"/>
         <w:tblW w:w="9498" w:type="dxa"/>
         <w:jc w:val="left"/>
-        <w:tblInd w:w="103" w:type="dxa"/>
+        <w:tblInd w:w="78" w:type="dxa"/>
         <w:tblCellMar>
           <w:top w:w="0" w:type="dxa"/>
-          <w:left w:w="103" w:type="dxa"/>
+          <w:left w:w="78" w:type="dxa"/>
           <w:bottom w:w="0" w:type="dxa"/>
           <w:right w:w="108" w:type="dxa"/>
         </w:tblCellMar>
@@ -3973,7 +3968,7 @@
             <w:tcBorders/>
             <w:shd w:fill="auto" w:val="clear"/>
             <w:tcMar>
-              <w:left w:w="103" w:type="dxa"/>
+              <w:left w:w="78" w:type="dxa"/>
             </w:tcMar>
           </w:tcPr>
           <w:p>
@@ -4061,10 +4056,10 @@
         <w:tblStyle w:val="TableGrid"/>
         <w:tblW w:w="9498" w:type="dxa"/>
         <w:jc w:val="left"/>
-        <w:tblInd w:w="103" w:type="dxa"/>
+        <w:tblInd w:w="78" w:type="dxa"/>
         <w:tblCellMar>
           <w:top w:w="0" w:type="dxa"/>
-          <w:left w:w="103" w:type="dxa"/>
+          <w:left w:w="78" w:type="dxa"/>
           <w:bottom w:w="0" w:type="dxa"/>
           <w:right w:w="108" w:type="dxa"/>
         </w:tblCellMar>
@@ -4081,7 +4076,7 @@
             <w:tcBorders/>
             <w:shd w:fill="auto" w:val="clear"/>
             <w:tcMar>
-              <w:left w:w="103" w:type="dxa"/>
+              <w:left w:w="78" w:type="dxa"/>
             </w:tcMar>
           </w:tcPr>
           <w:p>
@@ -4156,10 +4151,10 @@
         <w:tblStyle w:val="TableGrid"/>
         <w:tblW w:w="9498" w:type="dxa"/>
         <w:jc w:val="left"/>
-        <w:tblInd w:w="103" w:type="dxa"/>
+        <w:tblInd w:w="78" w:type="dxa"/>
         <w:tblCellMar>
           <w:top w:w="0" w:type="dxa"/>
-          <w:left w:w="103" w:type="dxa"/>
+          <w:left w:w="78" w:type="dxa"/>
           <w:bottom w:w="0" w:type="dxa"/>
           <w:right w:w="108" w:type="dxa"/>
         </w:tblCellMar>
@@ -4176,7 +4171,7 @@
             <w:tcBorders/>
             <w:shd w:fill="auto" w:val="clear"/>
             <w:tcMar>
-              <w:left w:w="103" w:type="dxa"/>
+              <w:left w:w="78" w:type="dxa"/>
             </w:tcMar>
           </w:tcPr>
           <w:p>
@@ -4247,7 +4242,7 @@
         <w:docPartGallery w:val="Page Numbers (Bottom of Page)"/>
         <w:docPartUnique w:val="true"/>
       </w:docPartObj>
-      <w:id w:val="463124031"/>
+      <w:id w:val="67984990"/>
     </w:sdtPr>
     <w:sdtContent>
       <w:p>

</xml_diff>